<commit_message>
Modificacion de Cost and Pricing
Se agrego el costo total del proyecto
</commit_message>
<xml_diff>
--- a/TP-1erEntrega/Vision-HOGURU.docx
+++ b/TP-1erEntrega/Vision-HOGURU.docx
@@ -1,10 +1,10 @@
 
 <file path=word/document.xml><?xml version="1.0" encoding="utf-8"?>
-<w:document xmlns:wpc="http://schemas.microsoft.com/office/word/2010/wordprocessingCanvas" xmlns:mo="http://schemas.microsoft.com/office/mac/office/2008/main" xmlns:mc="http://schemas.openxmlformats.org/markup-compatibility/2006" xmlns:mv="urn:schemas-microsoft-com:mac:vml" xmlns:o="urn:schemas-microsoft-com:office:office" xmlns:r="http://schemas.openxmlformats.org/officeDocument/2006/relationships" xmlns:m="http://schemas.openxmlformats.org/officeDocument/2006/math" xmlns:v="urn:schemas-microsoft-com:vml" xmlns:wp14="http://schemas.microsoft.com/office/word/2010/wordprocessingDrawing" xmlns:wp="http://schemas.openxmlformats.org/drawingml/2006/wordprocessingDrawing" xmlns:w10="urn:schemas-microsoft-com:office:word" xmlns:w="http://schemas.openxmlformats.org/wordprocessingml/2006/main" xmlns:w14="http://schemas.microsoft.com/office/word/2010/wordml" xmlns:w15="http://schemas.microsoft.com/office/word/2012/wordml" xmlns:wpg="http://schemas.microsoft.com/office/word/2010/wordprocessingGroup" xmlns:wpi="http://schemas.microsoft.com/office/word/2010/wordprocessingInk" xmlns:wne="http://schemas.microsoft.com/office/word/2006/wordml" xmlns:wps="http://schemas.microsoft.com/office/word/2010/wordprocessingShape" mc:Ignorable="w14 w15 wp14">
+<w:document xmlns:wpc="http://schemas.microsoft.com/office/word/2010/wordprocessingCanvas" xmlns:cx="http://schemas.microsoft.com/office/drawing/2014/chartex" xmlns:mc="http://schemas.openxmlformats.org/markup-compatibility/2006" xmlns:o="urn:schemas-microsoft-com:office:office" xmlns:r="http://schemas.openxmlformats.org/officeDocument/2006/relationships" xmlns:m="http://schemas.openxmlformats.org/officeDocument/2006/math" xmlns:v="urn:schemas-microsoft-com:vml" xmlns:wp14="http://schemas.microsoft.com/office/word/2010/wordprocessingDrawing" xmlns:wp="http://schemas.openxmlformats.org/drawingml/2006/wordprocessingDrawing" xmlns:w10="urn:schemas-microsoft-com:office:word" xmlns:w="http://schemas.openxmlformats.org/wordprocessingml/2006/main" xmlns:w14="http://schemas.microsoft.com/office/word/2010/wordml" xmlns:w15="http://schemas.microsoft.com/office/word/2012/wordml" xmlns:w16se="http://schemas.microsoft.com/office/word/2015/wordml/symex" xmlns:wpg="http://schemas.microsoft.com/office/word/2010/wordprocessingGroup" xmlns:wpi="http://schemas.microsoft.com/office/word/2010/wordprocessingInk" xmlns:wne="http://schemas.microsoft.com/office/word/2006/wordml" xmlns:wps="http://schemas.microsoft.com/office/word/2010/wordprocessingShape" mc:Ignorable="w14 w15 w16se wp14">
   <w:body>
     <w:p>
       <w:pPr>
-        <w:pStyle w:val="Puesto"/>
+        <w:pStyle w:val="Ttulo"/>
         <w:jc w:val="right"/>
         <w:rPr>
           <w:lang w:val="es-ES_tradnl"/>
@@ -13,7 +13,7 @@
       <w:r>
         <w:rPr>
           <w:noProof/>
-          <w:lang w:val="es-ES_tradnl" w:eastAsia="es-ES_tradnl"/>
+          <w:lang w:val="es-ES" w:eastAsia="es-ES"/>
         </w:rPr>
         <w:drawing>
           <wp:inline distT="0" distB="0" distL="0" distR="0" wp14:anchorId="267C41E2" wp14:editId="59FCB475">
@@ -74,7 +74,7 @@
     </w:p>
     <w:p>
       <w:pPr>
-        <w:pStyle w:val="Puesto"/>
+        <w:pStyle w:val="Ttulo"/>
         <w:jc w:val="right"/>
         <w:rPr>
           <w:lang w:val="es-ES_tradnl"/>
@@ -113,7 +113,7 @@
     </w:p>
     <w:p>
       <w:pPr>
-        <w:pStyle w:val="Puesto"/>
+        <w:pStyle w:val="Ttulo"/>
         <w:jc w:val="right"/>
         <w:rPr>
           <w:lang w:val="es-ES_tradnl"/>
@@ -122,7 +122,7 @@
     </w:p>
     <w:p>
       <w:pPr>
-        <w:pStyle w:val="Puesto"/>
+        <w:pStyle w:val="Ttulo"/>
         <w:jc w:val="right"/>
         <w:rPr>
           <w:sz w:val="28"/>
@@ -139,7 +139,7 @@
     </w:p>
     <w:p>
       <w:pPr>
-        <w:pStyle w:val="Puesto"/>
+        <w:pStyle w:val="Ttulo"/>
         <w:rPr>
           <w:sz w:val="28"/>
           <w:lang w:val="es-ES_tradnl"/>
@@ -169,7 +169,7 @@
     </w:p>
     <w:p>
       <w:pPr>
-        <w:pStyle w:val="Puesto"/>
+        <w:pStyle w:val="Ttulo"/>
         <w:rPr>
           <w:lang w:val="es-ES_tradnl"/>
         </w:rPr>
@@ -622,7 +622,7 @@
     </w:p>
     <w:p>
       <w:pPr>
-        <w:pStyle w:val="Puesto"/>
+        <w:pStyle w:val="Ttulo"/>
         <w:rPr>
           <w:lang w:val="es-ES_tradnl"/>
         </w:rPr>
@@ -2387,8 +2387,6 @@
           <w:szCs w:val="24"/>
         </w:rPr>
       </w:pPr>
-      <w:bookmarkStart w:id="0" w:name="_GoBack"/>
-      <w:bookmarkEnd w:id="0"/>
       <w:r>
         <w:rPr>
           <w:noProof/>
@@ -4796,7 +4794,7 @@
     </w:p>
     <w:p>
       <w:pPr>
-        <w:pStyle w:val="Puesto"/>
+        <w:pStyle w:val="Ttulo"/>
         <w:rPr>
           <w:lang w:val="es-ES_tradnl"/>
         </w:rPr>
@@ -4849,20 +4847,20 @@
           <w:lang w:val="es-ES_tradnl"/>
         </w:rPr>
       </w:pPr>
-      <w:bookmarkStart w:id="1" w:name="_Toc456598586"/>
-      <w:bookmarkStart w:id="2" w:name="_Toc456600917"/>
-      <w:bookmarkStart w:id="3" w:name="_Toc509300828"/>
-      <w:bookmarkStart w:id="4" w:name="_Toc436203377"/>
-      <w:bookmarkStart w:id="5" w:name="_Toc452813577"/>
+      <w:bookmarkStart w:id="0" w:name="_Toc456598586"/>
+      <w:bookmarkStart w:id="1" w:name="_Toc456600917"/>
+      <w:bookmarkStart w:id="2" w:name="_Toc509300828"/>
+      <w:bookmarkStart w:id="3" w:name="_Toc436203377"/>
+      <w:bookmarkStart w:id="4" w:name="_Toc452813577"/>
       <w:r>
         <w:rPr>
           <w:lang w:val="es-ES_tradnl"/>
         </w:rPr>
         <w:t>Introduction</w:t>
       </w:r>
+      <w:bookmarkEnd w:id="0"/>
       <w:bookmarkEnd w:id="1"/>
       <w:bookmarkEnd w:id="2"/>
-      <w:bookmarkEnd w:id="3"/>
     </w:p>
     <w:p>
       <w:pPr>
@@ -4871,127 +4869,127 @@
           <w:lang w:val="es-ES_tradnl"/>
         </w:rPr>
       </w:pPr>
-      <w:bookmarkStart w:id="6" w:name="_Toc456598587"/>
-      <w:bookmarkStart w:id="7" w:name="_Toc456600918"/>
-      <w:bookmarkStart w:id="8" w:name="_Toc509300829"/>
+      <w:bookmarkStart w:id="5" w:name="_Toc456598587"/>
+      <w:bookmarkStart w:id="6" w:name="_Toc456600918"/>
+      <w:bookmarkStart w:id="7" w:name="_Toc509300829"/>
       <w:r>
         <w:rPr>
           <w:lang w:val="es-ES_tradnl"/>
         </w:rPr>
         <w:t>Purpose</w:t>
       </w:r>
+      <w:bookmarkEnd w:id="5"/>
       <w:bookmarkEnd w:id="6"/>
       <w:bookmarkEnd w:id="7"/>
+    </w:p>
+    <w:p>
+      <w:pPr>
+        <w:rPr>
+          <w:lang w:val="es-ES_tradnl"/>
+        </w:rPr>
+      </w:pPr>
+      <w:bookmarkStart w:id="8" w:name="_Toc456598588"/>
+      <w:bookmarkStart w:id="9" w:name="_Toc456600919"/>
+      <w:bookmarkStart w:id="10" w:name="_Toc509300830"/>
+      <w:r>
+        <w:rPr>
+          <w:lang w:val="es-ES_tradnl"/>
+        </w:rPr>
+        <w:t xml:space="preserve">El propósito del presente documento es recolectar, analizar y definir las necesidades de alto nivel y las características de HOGURU.COM. Se enfoca en las capacidades que los </w:t>
+      </w:r>
+      <w:r>
+        <w:rPr>
+          <w:i/>
+          <w:lang w:val="es-ES_tradnl"/>
+        </w:rPr>
+        <w:t>stakeholders</w:t>
+      </w:r>
+      <w:r>
+        <w:rPr>
+          <w:lang w:val="es-ES_tradnl"/>
+        </w:rPr>
+        <w:t xml:space="preserve"> y los usuarios finales necesitan. Los detalles sobre como HOGURU.COM cumple con estas necesidades están detalladas en los casos de usos y en especificaciones adicionales.</w:t>
+      </w:r>
+    </w:p>
+    <w:p>
+      <w:pPr>
+        <w:pStyle w:val="Ttulo2"/>
+        <w:rPr>
+          <w:lang w:val="es-ES_tradnl"/>
+        </w:rPr>
+      </w:pPr>
+      <w:r>
+        <w:rPr>
+          <w:lang w:val="es-ES_tradnl"/>
+        </w:rPr>
+        <w:t>Scope</w:t>
+      </w:r>
       <w:bookmarkEnd w:id="8"/>
-    </w:p>
-    <w:p>
-      <w:pPr>
-        <w:rPr>
-          <w:lang w:val="es-ES_tradnl"/>
-        </w:rPr>
-      </w:pPr>
-      <w:bookmarkStart w:id="9" w:name="_Toc456598588"/>
-      <w:bookmarkStart w:id="10" w:name="_Toc456600919"/>
-      <w:bookmarkStart w:id="11" w:name="_Toc509300830"/>
-      <w:r>
-        <w:rPr>
-          <w:lang w:val="es-ES_tradnl"/>
-        </w:rPr>
-        <w:t xml:space="preserve">El propósito del presente documento es recolectar, analizar y definir las necesidades de alto nivel y las características de HOGURU.COM. Se enfoca en las capacidades que los </w:t>
-      </w:r>
-      <w:r>
-        <w:rPr>
-          <w:i/>
-          <w:lang w:val="es-ES_tradnl"/>
-        </w:rPr>
-        <w:t>stakeholders</w:t>
-      </w:r>
-      <w:r>
-        <w:rPr>
-          <w:lang w:val="es-ES_tradnl"/>
-        </w:rPr>
-        <w:t xml:space="preserve"> y los usuarios finales necesitan. Los detalles sobre como HOGURU.COM cumple con estas necesidades están detalladas en los casos de usos y en especificaciones adicionales.</w:t>
-      </w:r>
-    </w:p>
-    <w:p>
-      <w:pPr>
-        <w:pStyle w:val="Ttulo2"/>
-        <w:rPr>
-          <w:lang w:val="es-ES_tradnl"/>
-        </w:rPr>
-      </w:pPr>
-      <w:r>
-        <w:rPr>
-          <w:lang w:val="es-ES_tradnl"/>
-        </w:rPr>
-        <w:t>Scope</w:t>
-      </w:r>
       <w:bookmarkEnd w:id="9"/>
       <w:bookmarkEnd w:id="10"/>
+    </w:p>
+    <w:p>
+      <w:pPr>
+        <w:rPr>
+          <w:lang w:val="es-ES_tradnl"/>
+        </w:rPr>
+      </w:pPr>
+      <w:r>
+        <w:rPr>
+          <w:lang w:val="es-ES_tradnl"/>
+        </w:rPr>
+        <w:t xml:space="preserve">HOGURU es un </w:t>
+      </w:r>
+      <w:r>
+        <w:rPr>
+          <w:lang w:val="es-ES_tradnl"/>
+        </w:rPr>
+        <w:t>sistema de bú</w:t>
+      </w:r>
+      <w:r>
+        <w:rPr>
+          <w:lang w:val="es-ES_tradnl"/>
+        </w:rPr>
+        <w:t xml:space="preserve">squeda y reserva de hoteles. </w:t>
+      </w:r>
+      <w:r>
+        <w:rPr>
+          <w:lang w:val="es-ES_tradnl"/>
+        </w:rPr>
+        <w:t xml:space="preserve">El sistema le mostrará al usuario un listado de hoteles disponibles según los criterios de búsqueda que haya ingresado y organizará la búsqueda de acuerdo a sus preferencias, permitiéndole comparar precios y reservar el hotel que </w:t>
+      </w:r>
+      <w:r>
+        <w:rPr>
+          <w:lang w:val="es-ES_tradnl"/>
+        </w:rPr>
+        <w:t>más</w:t>
+      </w:r>
+      <w:r>
+        <w:rPr>
+          <w:lang w:val="es-ES_tradnl"/>
+        </w:rPr>
+        <w:t xml:space="preserve"> se ajuste a sus necesidades en un solo lugar. </w:t>
+      </w:r>
+    </w:p>
+    <w:p>
+      <w:pPr>
+        <w:pStyle w:val="Ttulo2"/>
+        <w:rPr>
+          <w:lang w:val="es-ES_tradnl"/>
+        </w:rPr>
+      </w:pPr>
+      <w:bookmarkStart w:id="11" w:name="_Toc456598590"/>
+      <w:bookmarkStart w:id="12" w:name="_Toc456600921"/>
+      <w:bookmarkStart w:id="13" w:name="_Toc509300832"/>
+      <w:r>
+        <w:rPr>
+          <w:lang w:val="es-ES_tradnl"/>
+        </w:rPr>
+        <w:t>References</w:t>
+      </w:r>
       <w:bookmarkEnd w:id="11"/>
-    </w:p>
-    <w:p>
-      <w:pPr>
-        <w:rPr>
-          <w:lang w:val="es-ES_tradnl"/>
-        </w:rPr>
-      </w:pPr>
-      <w:r>
-        <w:rPr>
-          <w:lang w:val="es-ES_tradnl"/>
-        </w:rPr>
-        <w:t xml:space="preserve">HOGURU es un </w:t>
-      </w:r>
-      <w:r>
-        <w:rPr>
-          <w:lang w:val="es-ES_tradnl"/>
-        </w:rPr>
-        <w:t>sistema de bú</w:t>
-      </w:r>
-      <w:r>
-        <w:rPr>
-          <w:lang w:val="es-ES_tradnl"/>
-        </w:rPr>
-        <w:t xml:space="preserve">squeda y reserva de hoteles. </w:t>
-      </w:r>
-      <w:r>
-        <w:rPr>
-          <w:lang w:val="es-ES_tradnl"/>
-        </w:rPr>
-        <w:t xml:space="preserve">El sistema le mostrará al usuario un listado de hoteles disponibles según los criterios de búsqueda que haya ingresado y organizará la búsqueda de acuerdo a sus preferencias, permitiéndole comparar precios y reservar el hotel que </w:t>
-      </w:r>
-      <w:r>
-        <w:rPr>
-          <w:lang w:val="es-ES_tradnl"/>
-        </w:rPr>
-        <w:t>más</w:t>
-      </w:r>
-      <w:r>
-        <w:rPr>
-          <w:lang w:val="es-ES_tradnl"/>
-        </w:rPr>
-        <w:t xml:space="preserve"> se ajuste a sus necesidades en un solo lugar. </w:t>
-      </w:r>
-    </w:p>
-    <w:p>
-      <w:pPr>
-        <w:pStyle w:val="Ttulo2"/>
-        <w:rPr>
-          <w:lang w:val="es-ES_tradnl"/>
-        </w:rPr>
-      </w:pPr>
-      <w:bookmarkStart w:id="12" w:name="_Toc456598590"/>
-      <w:bookmarkStart w:id="13" w:name="_Toc456600921"/>
-      <w:bookmarkStart w:id="14" w:name="_Toc509300832"/>
-      <w:r>
-        <w:rPr>
-          <w:lang w:val="es-ES_tradnl"/>
-        </w:rPr>
-        <w:t>References</w:t>
-      </w:r>
       <w:bookmarkEnd w:id="12"/>
       <w:bookmarkEnd w:id="13"/>
-      <w:bookmarkEnd w:id="14"/>
     </w:p>
     <w:p>
       <w:pPr>
@@ -5172,18 +5170,18 @@
           <w:lang w:val="es-ES_tradnl"/>
         </w:rPr>
       </w:pPr>
-      <w:bookmarkStart w:id="15" w:name="_Toc456598591"/>
-      <w:bookmarkStart w:id="16" w:name="_Toc456600922"/>
-      <w:bookmarkStart w:id="17" w:name="_Toc509300833"/>
+      <w:bookmarkStart w:id="14" w:name="_Toc456598591"/>
+      <w:bookmarkStart w:id="15" w:name="_Toc456600922"/>
+      <w:bookmarkStart w:id="16" w:name="_Toc509300833"/>
       <w:r>
         <w:rPr>
           <w:lang w:val="es-ES_tradnl"/>
         </w:rPr>
         <w:t>Overview</w:t>
       </w:r>
+      <w:bookmarkEnd w:id="14"/>
       <w:bookmarkEnd w:id="15"/>
       <w:bookmarkEnd w:id="16"/>
-      <w:bookmarkEnd w:id="17"/>
     </w:p>
     <w:p>
       <w:pPr>
@@ -5195,7 +5193,7 @@
           <w:lang w:val="es-ES_tradnl" w:eastAsia="es-ES_tradnl"/>
         </w:rPr>
       </w:pPr>
-      <w:bookmarkStart w:id="18" w:name="_Toc509300834"/>
+      <w:bookmarkStart w:id="17" w:name="_Toc509300834"/>
       <w:r>
         <w:rPr>
           <w:color w:val="000000"/>
@@ -5217,9 +5215,9 @@
         </w:rPr>
         <w:t>Positioning</w:t>
       </w:r>
+      <w:bookmarkEnd w:id="3"/>
       <w:bookmarkEnd w:id="4"/>
-      <w:bookmarkEnd w:id="5"/>
-      <w:bookmarkEnd w:id="18"/>
+      <w:bookmarkEnd w:id="17"/>
     </w:p>
     <w:p>
       <w:pPr>
@@ -5228,13 +5226,13 @@
           <w:lang w:val="es-ES_tradnl"/>
         </w:rPr>
       </w:pPr>
-      <w:bookmarkStart w:id="19" w:name="_Toc436203378"/>
-      <w:bookmarkStart w:id="20" w:name="_Toc452813578"/>
-      <w:bookmarkStart w:id="21" w:name="_Toc509300835"/>
-      <w:r>
-        <w:rPr>
-          <w:noProof/>
-          <w:lang w:val="es-ES_tradnl" w:eastAsia="es-ES_tradnl"/>
+      <w:bookmarkStart w:id="18" w:name="_Toc436203378"/>
+      <w:bookmarkStart w:id="19" w:name="_Toc452813578"/>
+      <w:bookmarkStart w:id="20" w:name="_Toc509300835"/>
+      <w:r>
+        <w:rPr>
+          <w:noProof/>
+          <w:lang w:val="es-ES" w:eastAsia="es-ES"/>
         </w:rPr>
         <w:drawing>
           <wp:anchor distT="0" distB="0" distL="114300" distR="114300" simplePos="0" relativeHeight="251658240" behindDoc="0" locked="0" layoutInCell="1" allowOverlap="1" wp14:anchorId="545083EB" wp14:editId="5855CD2E">
@@ -5306,9 +5304,9 @@
         </w:rPr>
         <w:t>Business Opportunity</w:t>
       </w:r>
+      <w:bookmarkEnd w:id="18"/>
       <w:bookmarkEnd w:id="19"/>
       <w:bookmarkEnd w:id="20"/>
-      <w:bookmarkEnd w:id="21"/>
     </w:p>
     <w:p>
       <w:pPr>
@@ -5369,7 +5367,7 @@
       <w:r>
         <w:rPr>
           <w:noProof/>
-          <w:lang w:val="es-ES_tradnl" w:eastAsia="es-ES_tradnl"/>
+          <w:lang w:val="es-ES" w:eastAsia="es-ES"/>
         </w:rPr>
         <mc:AlternateContent>
           <mc:Choice Requires="wps">
@@ -5468,7 +5466,7 @@
               </wp:anchor>
             </w:drawing>
           </mc:Choice>
-          <mc:Fallback>
+          <mc:Fallback xmlns:mv="urn:schemas-microsoft-com:mac:vml" xmlns:mo="http://schemas.microsoft.com/office/mac/office/2008/main">
             <w:pict>
               <v:shapetype w14:anchorId="1100DD9C" id="_x0000_t202" coordsize="21600,21600" o:spt="202" path="m0,0l0,21600,21600,21600,21600,0xe">
                 <v:stroke joinstyle="miter"/>
@@ -5534,18 +5532,18 @@
           <w:lang w:val="es-ES_tradnl"/>
         </w:rPr>
       </w:pPr>
-      <w:bookmarkStart w:id="22" w:name="_Toc436203379"/>
-      <w:bookmarkStart w:id="23" w:name="_Toc452813579"/>
-      <w:bookmarkStart w:id="24" w:name="_Toc509300836"/>
+      <w:bookmarkStart w:id="21" w:name="_Toc436203379"/>
+      <w:bookmarkStart w:id="22" w:name="_Toc452813579"/>
+      <w:bookmarkStart w:id="23" w:name="_Toc509300836"/>
       <w:r>
         <w:rPr>
           <w:lang w:val="es-ES_tradnl"/>
         </w:rPr>
         <w:t>Problem Statement</w:t>
       </w:r>
+      <w:bookmarkEnd w:id="21"/>
       <w:bookmarkEnd w:id="22"/>
       <w:bookmarkEnd w:id="23"/>
-      <w:bookmarkEnd w:id="24"/>
     </w:p>
     <w:p>
       <w:pPr>
@@ -5773,11 +5771,11 @@
           <w:lang w:val="es-ES_tradnl"/>
         </w:rPr>
       </w:pPr>
-      <w:bookmarkStart w:id="25" w:name="_Toc425054392"/>
-      <w:bookmarkStart w:id="26" w:name="_Toc422186485"/>
-      <w:bookmarkStart w:id="27" w:name="_Toc436203380"/>
-      <w:bookmarkStart w:id="28" w:name="_Toc452813580"/>
-      <w:bookmarkStart w:id="29" w:name="_Toc509300837"/>
+      <w:bookmarkStart w:id="24" w:name="_Toc425054392"/>
+      <w:bookmarkStart w:id="25" w:name="_Toc422186485"/>
+      <w:bookmarkStart w:id="26" w:name="_Toc436203380"/>
+      <w:bookmarkStart w:id="27" w:name="_Toc452813580"/>
+      <w:bookmarkStart w:id="28" w:name="_Toc509300837"/>
       <w:r>
         <w:rPr>
           <w:lang w:val="es-ES_tradnl"/>
@@ -5785,11 +5783,11 @@
         <w:lastRenderedPageBreak/>
         <w:t>Product Position Statement</w:t>
       </w:r>
+      <w:bookmarkEnd w:id="24"/>
       <w:bookmarkEnd w:id="25"/>
       <w:bookmarkEnd w:id="26"/>
       <w:bookmarkEnd w:id="27"/>
       <w:bookmarkEnd w:id="28"/>
-      <w:bookmarkEnd w:id="29"/>
     </w:p>
     <w:p>
       <w:pPr>
@@ -6159,19 +6157,19 @@
           <w:lang w:val="es-ES_tradnl"/>
         </w:rPr>
       </w:pPr>
-      <w:bookmarkStart w:id="30" w:name="_Toc447960005"/>
-      <w:bookmarkStart w:id="31" w:name="_Toc452813581"/>
-      <w:bookmarkStart w:id="32" w:name="_Toc509300838"/>
-      <w:bookmarkStart w:id="33" w:name="_Toc436203381"/>
+      <w:bookmarkStart w:id="29" w:name="_Toc447960005"/>
+      <w:bookmarkStart w:id="30" w:name="_Toc452813581"/>
+      <w:bookmarkStart w:id="31" w:name="_Toc509300838"/>
+      <w:bookmarkStart w:id="32" w:name="_Toc436203381"/>
       <w:r>
         <w:rPr>
           <w:lang w:val="es-ES_tradnl"/>
         </w:rPr>
         <w:t>Stakeholder and User Descriptions</w:t>
       </w:r>
+      <w:bookmarkEnd w:id="29"/>
       <w:bookmarkEnd w:id="30"/>
       <w:bookmarkEnd w:id="31"/>
-      <w:bookmarkEnd w:id="32"/>
     </w:p>
     <w:p>
       <w:pPr>
@@ -6188,18 +6186,18 @@
           <w:lang w:val="es-ES_tradnl"/>
         </w:rPr>
       </w:pPr>
-      <w:bookmarkStart w:id="34" w:name="_Toc447960006"/>
-      <w:bookmarkStart w:id="35" w:name="_Toc452813582"/>
-      <w:bookmarkStart w:id="36" w:name="_Toc509300839"/>
+      <w:bookmarkStart w:id="33" w:name="_Toc447960006"/>
+      <w:bookmarkStart w:id="34" w:name="_Toc452813582"/>
+      <w:bookmarkStart w:id="35" w:name="_Toc509300839"/>
       <w:r>
         <w:rPr>
           <w:lang w:val="es-ES_tradnl"/>
         </w:rPr>
         <w:t>Market Demographics</w:t>
       </w:r>
+      <w:bookmarkEnd w:id="33"/>
       <w:bookmarkEnd w:id="34"/>
       <w:bookmarkEnd w:id="35"/>
-      <w:bookmarkEnd w:id="36"/>
     </w:p>
     <w:p>
       <w:pPr>
@@ -6236,7 +6234,7 @@
       <w:r>
         <w:rPr>
           <w:noProof/>
-          <w:lang w:val="es-ES_tradnl" w:eastAsia="es-ES_tradnl"/>
+          <w:lang w:val="es-ES" w:eastAsia="es-ES"/>
         </w:rPr>
         <w:drawing>
           <wp:anchor distT="0" distB="0" distL="114300" distR="114300" simplePos="0" relativeHeight="251661312" behindDoc="0" locked="0" layoutInCell="1" allowOverlap="1" wp14:anchorId="0F4033D8" wp14:editId="3DB8B3D3">
@@ -6445,7 +6443,7 @@
       <w:r>
         <w:rPr>
           <w:noProof/>
-          <w:lang w:val="es-ES_tradnl" w:eastAsia="es-ES_tradnl"/>
+          <w:lang w:val="es-ES" w:eastAsia="es-ES"/>
         </w:rPr>
         <mc:AlternateContent>
           <mc:Choice Requires="wps">
@@ -6528,7 +6526,7 @@
               </wp:anchor>
             </w:drawing>
           </mc:Choice>
-          <mc:Fallback>
+          <mc:Fallback xmlns:mv="urn:schemas-microsoft-com:mac:vml" xmlns:mo="http://schemas.microsoft.com/office/mac/office/2008/main">
             <w:pict>
               <v:shape w14:anchorId="2FAB373D" id="_x0000_s1027" type="#_x0000_t202" style="position:absolute;margin-left:0;margin-top:2.5pt;width:343.35pt;height:38.25pt;z-index:251663360;visibility:visible;mso-wrap-style:square;mso-width-percent:0;mso-height-percent:0;mso-wrap-distance-left:9pt;mso-wrap-distance-top:3.6pt;mso-wrap-distance-right:9pt;mso-wrap-distance-bottom:3.6pt;mso-position-horizontal:left;mso-position-horizontal-relative:margin;mso-position-vertical:absolute;mso-position-vertical-relative:text;mso-width-percent:0;mso-height-percent:0;mso-width-relative:margin;mso-height-relative:margin;v-text-anchor:top" o:gfxdata="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">
                 <v:textbox>
@@ -6609,8 +6607,8 @@
           <w:lang w:val="es-ES_tradnl"/>
         </w:rPr>
       </w:pPr>
-      <w:bookmarkStart w:id="37" w:name="_Toc452813583"/>
-      <w:bookmarkStart w:id="38" w:name="_Toc509300840"/>
+      <w:bookmarkStart w:id="36" w:name="_Toc452813583"/>
+      <w:bookmarkStart w:id="37" w:name="_Toc509300840"/>
       <w:r>
         <w:rPr>
           <w:lang w:val="es-ES_tradnl"/>
@@ -6618,8 +6616,8 @@
         <w:lastRenderedPageBreak/>
         <w:t>Stakeholder Summary</w:t>
       </w:r>
+      <w:bookmarkEnd w:id="36"/>
       <w:bookmarkEnd w:id="37"/>
-      <w:bookmarkEnd w:id="38"/>
     </w:p>
     <w:p>
       <w:pPr>
@@ -6894,16 +6892,16 @@
           <w:lang w:val="es-ES_tradnl"/>
         </w:rPr>
       </w:pPr>
-      <w:bookmarkStart w:id="39" w:name="_Toc452813584"/>
-      <w:bookmarkStart w:id="40" w:name="_Toc509300841"/>
+      <w:bookmarkStart w:id="38" w:name="_Toc452813584"/>
+      <w:bookmarkStart w:id="39" w:name="_Toc509300841"/>
       <w:r>
         <w:rPr>
           <w:lang w:val="es-ES_tradnl"/>
         </w:rPr>
         <w:t>User Summary</w:t>
       </w:r>
+      <w:bookmarkEnd w:id="38"/>
       <w:bookmarkEnd w:id="39"/>
-      <w:bookmarkEnd w:id="40"/>
     </w:p>
     <w:p>
       <w:pPr>
@@ -7222,26 +7220,26 @@
           <w:lang w:val="es-ES_tradnl"/>
         </w:rPr>
       </w:pPr>
-      <w:bookmarkStart w:id="41" w:name="_Toc425054386"/>
-      <w:bookmarkStart w:id="42" w:name="_Toc342757864"/>
-      <w:bookmarkStart w:id="43" w:name="_Toc346297773"/>
-      <w:bookmarkStart w:id="44" w:name="_Toc422186479"/>
-      <w:bookmarkStart w:id="45" w:name="_Toc436203384"/>
-      <w:bookmarkStart w:id="46" w:name="_Toc452813585"/>
-      <w:bookmarkStart w:id="47" w:name="_Toc509300842"/>
+      <w:bookmarkStart w:id="40" w:name="_Toc425054386"/>
+      <w:bookmarkStart w:id="41" w:name="_Toc342757864"/>
+      <w:bookmarkStart w:id="42" w:name="_Toc346297773"/>
+      <w:bookmarkStart w:id="43" w:name="_Toc422186479"/>
+      <w:bookmarkStart w:id="44" w:name="_Toc436203384"/>
+      <w:bookmarkStart w:id="45" w:name="_Toc452813585"/>
+      <w:bookmarkStart w:id="46" w:name="_Toc509300842"/>
       <w:r>
         <w:rPr>
           <w:lang w:val="es-ES_tradnl"/>
         </w:rPr>
         <w:t>User Environment</w:t>
       </w:r>
+      <w:bookmarkEnd w:id="40"/>
       <w:bookmarkEnd w:id="41"/>
       <w:bookmarkEnd w:id="42"/>
       <w:bookmarkEnd w:id="43"/>
       <w:bookmarkEnd w:id="44"/>
       <w:bookmarkEnd w:id="45"/>
       <w:bookmarkEnd w:id="46"/>
-      <w:bookmarkEnd w:id="47"/>
     </w:p>
     <w:p>
       <w:pPr>
@@ -7302,16 +7300,16 @@
           <w:lang w:val="es-ES_tradnl"/>
         </w:rPr>
       </w:pPr>
-      <w:bookmarkStart w:id="48" w:name="_Toc452813586"/>
-      <w:bookmarkStart w:id="49" w:name="_Toc509300843"/>
+      <w:bookmarkStart w:id="47" w:name="_Toc452813586"/>
+      <w:bookmarkStart w:id="48" w:name="_Toc509300843"/>
       <w:r>
         <w:rPr>
           <w:lang w:val="es-ES_tradnl"/>
         </w:rPr>
         <w:t>Stakeholder Profiles</w:t>
       </w:r>
+      <w:bookmarkEnd w:id="47"/>
       <w:bookmarkEnd w:id="48"/>
-      <w:bookmarkEnd w:id="49"/>
       <w:r>
         <w:rPr>
           <w:lang w:val="es-ES_tradnl"/>
@@ -7698,13 +7696,13 @@
           <w:lang w:val="es-ES_tradnl"/>
         </w:rPr>
       </w:pPr>
-      <w:bookmarkStart w:id="50" w:name="_Toc425054385"/>
-      <w:bookmarkStart w:id="51" w:name="_Toc342757863"/>
-      <w:bookmarkStart w:id="52" w:name="_Toc346297772"/>
-      <w:bookmarkStart w:id="53" w:name="_Toc422186478"/>
-      <w:bookmarkStart w:id="54" w:name="_Toc436203383"/>
-      <w:bookmarkStart w:id="55" w:name="_Toc452813587"/>
-      <w:bookmarkStart w:id="56" w:name="_Toc509300845"/>
+      <w:bookmarkStart w:id="49" w:name="_Toc425054385"/>
+      <w:bookmarkStart w:id="50" w:name="_Toc342757863"/>
+      <w:bookmarkStart w:id="51" w:name="_Toc346297772"/>
+      <w:bookmarkStart w:id="52" w:name="_Toc422186478"/>
+      <w:bookmarkStart w:id="53" w:name="_Toc436203383"/>
+      <w:bookmarkStart w:id="54" w:name="_Toc452813587"/>
+      <w:bookmarkStart w:id="55" w:name="_Toc509300845"/>
       <w:r>
         <w:rPr>
           <w:lang w:val="es-ES_tradnl"/>
@@ -8090,13 +8088,13 @@
         </w:rPr>
         <w:t>User Profiles</w:t>
       </w:r>
+      <w:bookmarkEnd w:id="49"/>
       <w:bookmarkEnd w:id="50"/>
       <w:bookmarkEnd w:id="51"/>
       <w:bookmarkEnd w:id="52"/>
       <w:bookmarkEnd w:id="53"/>
       <w:bookmarkEnd w:id="54"/>
       <w:bookmarkEnd w:id="55"/>
-      <w:bookmarkEnd w:id="56"/>
       <w:r>
         <w:rPr>
           <w:lang w:val="es-ES_tradnl"/>
@@ -8480,8 +8478,8 @@
           <w:lang w:val="es-ES_tradnl"/>
         </w:rPr>
       </w:pPr>
-      <w:bookmarkStart w:id="57" w:name="_Toc452813588"/>
-      <w:bookmarkStart w:id="58" w:name="_Toc509300847"/>
+      <w:bookmarkStart w:id="56" w:name="_Toc452813588"/>
+      <w:bookmarkStart w:id="57" w:name="_Toc509300847"/>
       <w:r>
         <w:rPr>
           <w:lang w:val="es-ES_tradnl"/>
@@ -8888,53 +8886,53 @@
         </w:rPr>
         <w:t>Key Stakeholder or User Needs</w:t>
       </w:r>
+      <w:bookmarkEnd w:id="56"/>
       <w:bookmarkEnd w:id="57"/>
+    </w:p>
+    <w:p>
+      <w:pPr>
+        <w:rPr>
+          <w:lang w:val="es-ES_tradnl"/>
+        </w:rPr>
+      </w:pPr>
+      <w:r>
+        <w:rPr>
+          <w:lang w:val="es-ES_tradnl"/>
+        </w:rPr>
+        <w:t>Actualmente los usuarios no cuentan con un sitio confiable que permita obtener la información en forma centralizada y cómoda; generando una pérdida de tiempo y dinero.</w:t>
+      </w:r>
+      <w:r>
+        <w:rPr>
+          <w:lang w:val="es-ES_tradnl"/>
+        </w:rPr>
+        <w:t xml:space="preserve"> Por otro lado los usuarios corporativos buscan obtener precios bajos y comodidad pero por sobre todo una reserva en forma rápida ya que se encuentran ocupados.</w:t>
+      </w:r>
+    </w:p>
+    <w:p>
+      <w:pPr>
+        <w:pStyle w:val="Textoindependiente"/>
+        <w:rPr>
+          <w:lang w:val="es-ES_tradnl"/>
+        </w:rPr>
+      </w:pPr>
+    </w:p>
+    <w:p>
+      <w:pPr>
+        <w:pStyle w:val="Ttulo2"/>
+        <w:rPr>
+          <w:lang w:val="es-ES_tradnl"/>
+        </w:rPr>
+      </w:pPr>
+      <w:bookmarkStart w:id="58" w:name="_Toc452813589"/>
+      <w:bookmarkStart w:id="59" w:name="_Toc509300848"/>
+      <w:r>
+        <w:rPr>
+          <w:lang w:val="es-ES_tradnl"/>
+        </w:rPr>
+        <w:t>Alternatives and Competition</w:t>
+      </w:r>
       <w:bookmarkEnd w:id="58"/>
-    </w:p>
-    <w:p>
-      <w:pPr>
-        <w:rPr>
-          <w:lang w:val="es-ES_tradnl"/>
-        </w:rPr>
-      </w:pPr>
-      <w:r>
-        <w:rPr>
-          <w:lang w:val="es-ES_tradnl"/>
-        </w:rPr>
-        <w:t>Actualmente los usuarios no cuentan con un sitio confiable que permita obtener la información en forma centralizada y cómoda; generando una pérdida de tiempo y dinero.</w:t>
-      </w:r>
-      <w:r>
-        <w:rPr>
-          <w:lang w:val="es-ES_tradnl"/>
-        </w:rPr>
-        <w:t xml:space="preserve"> Por otro lado los usuarios corporativos buscan obtener precios bajos y comodidad pero por sobre todo una reserva en forma rápida ya que se encuentran ocupados.</w:t>
-      </w:r>
-    </w:p>
-    <w:p>
-      <w:pPr>
-        <w:pStyle w:val="Textoindependiente"/>
-        <w:rPr>
-          <w:lang w:val="es-ES_tradnl"/>
-        </w:rPr>
-      </w:pPr>
-    </w:p>
-    <w:p>
-      <w:pPr>
-        <w:pStyle w:val="Ttulo2"/>
-        <w:rPr>
-          <w:lang w:val="es-ES_tradnl"/>
-        </w:rPr>
-      </w:pPr>
-      <w:bookmarkStart w:id="59" w:name="_Toc452813589"/>
-      <w:bookmarkStart w:id="60" w:name="_Toc509300848"/>
-      <w:r>
-        <w:rPr>
-          <w:lang w:val="es-ES_tradnl"/>
-        </w:rPr>
-        <w:t>Alternatives and Competition</w:t>
-      </w:r>
       <w:bookmarkEnd w:id="59"/>
-      <w:bookmarkEnd w:id="60"/>
     </w:p>
     <w:p>
       <w:pPr>
@@ -8982,45 +8980,45 @@
           <w:lang w:val="es-ES_tradnl"/>
         </w:rPr>
       </w:pPr>
-      <w:bookmarkStart w:id="61" w:name="_Toc436203387"/>
-      <w:bookmarkStart w:id="62" w:name="_Toc452813590"/>
-      <w:bookmarkStart w:id="63" w:name="_Toc509300851"/>
-      <w:bookmarkEnd w:id="33"/>
+      <w:bookmarkStart w:id="60" w:name="_Toc436203387"/>
+      <w:bookmarkStart w:id="61" w:name="_Toc452813590"/>
+      <w:bookmarkStart w:id="62" w:name="_Toc509300851"/>
+      <w:bookmarkEnd w:id="32"/>
       <w:r>
         <w:rPr>
           <w:lang w:val="es-ES_tradnl"/>
         </w:rPr>
         <w:t>Product Overview</w:t>
       </w:r>
+      <w:bookmarkEnd w:id="60"/>
       <w:bookmarkEnd w:id="61"/>
       <w:bookmarkEnd w:id="62"/>
+    </w:p>
+    <w:p>
+      <w:pPr>
+        <w:pStyle w:val="Ttulo2"/>
+        <w:rPr>
+          <w:lang w:val="es-ES_tradnl"/>
+        </w:rPr>
+      </w:pPr>
+      <w:bookmarkStart w:id="63" w:name="_Toc346297779"/>
+      <w:bookmarkStart w:id="64" w:name="_Toc425054393"/>
+      <w:bookmarkStart w:id="65" w:name="_Toc422186486"/>
+      <w:bookmarkStart w:id="66" w:name="_Toc436203389"/>
+      <w:bookmarkStart w:id="67" w:name="_Toc452813592"/>
+      <w:bookmarkStart w:id="68" w:name="_Toc509300853"/>
+      <w:r>
+        <w:rPr>
+          <w:lang w:val="es-ES_tradnl"/>
+        </w:rPr>
+        <w:t>Summary of Capabilities</w:t>
+      </w:r>
       <w:bookmarkEnd w:id="63"/>
-    </w:p>
-    <w:p>
-      <w:pPr>
-        <w:pStyle w:val="Ttulo2"/>
-        <w:rPr>
-          <w:lang w:val="es-ES_tradnl"/>
-        </w:rPr>
-      </w:pPr>
-      <w:bookmarkStart w:id="64" w:name="_Toc346297779"/>
-      <w:bookmarkStart w:id="65" w:name="_Toc425054393"/>
-      <w:bookmarkStart w:id="66" w:name="_Toc422186486"/>
-      <w:bookmarkStart w:id="67" w:name="_Toc436203389"/>
-      <w:bookmarkStart w:id="68" w:name="_Toc452813592"/>
-      <w:bookmarkStart w:id="69" w:name="_Toc509300853"/>
-      <w:r>
-        <w:rPr>
-          <w:lang w:val="es-ES_tradnl"/>
-        </w:rPr>
-        <w:t>Summary of Capabilities</w:t>
-      </w:r>
       <w:bookmarkEnd w:id="64"/>
       <w:bookmarkEnd w:id="65"/>
       <w:bookmarkEnd w:id="66"/>
       <w:bookmarkEnd w:id="67"/>
       <w:bookmarkEnd w:id="68"/>
-      <w:bookmarkEnd w:id="69"/>
     </w:p>
     <w:p>
       <w:pPr>
@@ -9421,25 +9419,26 @@
           <w:lang w:val="es-ES_tradnl"/>
         </w:rPr>
       </w:pPr>
-      <w:bookmarkStart w:id="70" w:name="_Toc425054394"/>
-      <w:bookmarkStart w:id="71" w:name="_Toc318089002"/>
-      <w:bookmarkStart w:id="72" w:name="_Toc320274637"/>
-      <w:bookmarkStart w:id="73" w:name="_Toc320279510"/>
-      <w:bookmarkStart w:id="74" w:name="_Toc323533379"/>
-      <w:bookmarkStart w:id="75" w:name="_Toc339783689"/>
-      <w:bookmarkStart w:id="76" w:name="_Toc339784278"/>
-      <w:bookmarkStart w:id="77" w:name="_Toc342757869"/>
-      <w:bookmarkStart w:id="78" w:name="_Toc346297780"/>
-      <w:bookmarkStart w:id="79" w:name="_Toc422186487"/>
-      <w:bookmarkStart w:id="80" w:name="_Toc436203390"/>
-      <w:bookmarkStart w:id="81" w:name="_Toc452813593"/>
-      <w:bookmarkStart w:id="82" w:name="_Toc509300854"/>
+      <w:bookmarkStart w:id="69" w:name="_Toc425054394"/>
+      <w:bookmarkStart w:id="70" w:name="_Toc318089002"/>
+      <w:bookmarkStart w:id="71" w:name="_Toc320274637"/>
+      <w:bookmarkStart w:id="72" w:name="_Toc320279510"/>
+      <w:bookmarkStart w:id="73" w:name="_Toc323533379"/>
+      <w:bookmarkStart w:id="74" w:name="_Toc339783689"/>
+      <w:bookmarkStart w:id="75" w:name="_Toc339784278"/>
+      <w:bookmarkStart w:id="76" w:name="_Toc342757869"/>
+      <w:bookmarkStart w:id="77" w:name="_Toc346297780"/>
+      <w:bookmarkStart w:id="78" w:name="_Toc422186487"/>
+      <w:bookmarkStart w:id="79" w:name="_Toc436203390"/>
+      <w:bookmarkStart w:id="80" w:name="_Toc452813593"/>
+      <w:bookmarkStart w:id="81" w:name="_Toc509300854"/>
       <w:r>
         <w:rPr>
           <w:lang w:val="es-ES_tradnl"/>
         </w:rPr>
         <w:t>Assumptions and Dependencies</w:t>
       </w:r>
+      <w:bookmarkEnd w:id="69"/>
       <w:bookmarkEnd w:id="70"/>
       <w:bookmarkEnd w:id="71"/>
       <w:bookmarkEnd w:id="72"/>
@@ -9452,7 +9451,6 @@
       <w:bookmarkEnd w:id="79"/>
       <w:bookmarkEnd w:id="80"/>
       <w:bookmarkEnd w:id="81"/>
-      <w:bookmarkEnd w:id="82"/>
     </w:p>
     <w:p>
       <w:pPr>
@@ -9475,35 +9473,50 @@
           <w:lang w:val="es-ES_tradnl"/>
         </w:rPr>
       </w:pPr>
-      <w:bookmarkStart w:id="83" w:name="_Toc425054395"/>
-      <w:bookmarkStart w:id="84" w:name="_Toc422186488"/>
-      <w:bookmarkStart w:id="85" w:name="_Toc436203391"/>
-      <w:bookmarkStart w:id="86" w:name="_Toc452813594"/>
-      <w:bookmarkStart w:id="87" w:name="_Toc509300855"/>
+      <w:bookmarkStart w:id="82" w:name="_Toc425054395"/>
+      <w:bookmarkStart w:id="83" w:name="_Toc422186488"/>
+      <w:bookmarkStart w:id="84" w:name="_Toc436203391"/>
+      <w:bookmarkStart w:id="85" w:name="_Toc452813594"/>
+      <w:bookmarkStart w:id="86" w:name="_Toc509300855"/>
       <w:r>
         <w:rPr>
           <w:lang w:val="es-ES_tradnl"/>
         </w:rPr>
         <w:t>Cost and Pricing</w:t>
       </w:r>
+      <w:bookmarkEnd w:id="82"/>
       <w:bookmarkEnd w:id="83"/>
       <w:bookmarkEnd w:id="84"/>
       <w:bookmarkEnd w:id="85"/>
       <w:bookmarkEnd w:id="86"/>
-      <w:bookmarkEnd w:id="87"/>
-    </w:p>
-    <w:p>
-      <w:pPr>
-        <w:rPr>
-          <w:lang w:val="es-ES_tradnl"/>
-        </w:rPr>
-      </w:pPr>
-      <w:r>
-        <w:rPr>
-          <w:lang w:val="es-ES_tradnl"/>
-        </w:rPr>
-        <w:t>Del análisis de los casos de uso que serán necesarios para diseñar la aplicación, surge que el proyecto tendrá un esfuerzo estimado en horas de 702,96 horas. Considerando que el valor de la hora para el presente proyecto se ha establecido en $600, el costo total del proyecto será de $421.776,00.-</w:t>
-      </w:r>
+    </w:p>
+    <w:p>
+      <w:pPr>
+        <w:widowControl/>
+        <w:spacing w:line="240" w:lineRule="auto"/>
+        <w:rPr>
+          <w:lang w:val="es-ES_tradnl"/>
+        </w:rPr>
+      </w:pPr>
+      <w:r>
+        <w:rPr>
+          <w:lang w:val="es-ES_tradnl"/>
+        </w:rPr>
+        <w:t xml:space="preserve">Del análisis se pudo determinar que en total el proyecto dura 702.96 horas dando un total de </w:t>
+      </w:r>
+      <w:r>
+        <w:rPr>
+          <w:lang w:val="es-ES_tradnl"/>
+        </w:rPr>
+        <w:t xml:space="preserve">$ 432,320.40 </w:t>
+      </w:r>
+    </w:p>
+    <w:p>
+      <w:pPr>
+        <w:rPr>
+          <w:lang w:val="es-ES_tradnl"/>
+        </w:rPr>
+      </w:pPr>
     </w:p>
     <w:p>
       <w:pPr>
@@ -9513,17 +9526,19 @@
           <w:lang w:val="es-ES_tradnl"/>
         </w:rPr>
       </w:pPr>
-      <w:bookmarkStart w:id="88" w:name="_Toc425054396"/>
-      <w:bookmarkStart w:id="89" w:name="_Toc422186489"/>
-      <w:bookmarkStart w:id="90" w:name="_Toc436203392"/>
-      <w:bookmarkStart w:id="91" w:name="_Toc452813595"/>
-      <w:bookmarkStart w:id="92" w:name="_Toc509300856"/>
+      <w:bookmarkStart w:id="87" w:name="_Toc425054396"/>
+      <w:bookmarkStart w:id="88" w:name="_Toc422186489"/>
+      <w:bookmarkStart w:id="89" w:name="_Toc436203392"/>
+      <w:bookmarkStart w:id="90" w:name="_Toc452813595"/>
+      <w:bookmarkStart w:id="91" w:name="_Toc509300856"/>
       <w:r>
         <w:rPr>
           <w:lang w:val="es-ES_tradnl"/>
         </w:rPr>
         <w:t>Licensing and Installation</w:t>
       </w:r>
+      <w:bookmarkStart w:id="92" w:name="_GoBack"/>
+      <w:bookmarkEnd w:id="87"/>
       <w:bookmarkEnd w:id="88"/>
       <w:bookmarkEnd w:id="89"/>
       <w:bookmarkEnd w:id="90"/>
@@ -10932,7 +10947,7 @@
 </file>
 
 <file path=word/endnotes.xml><?xml version="1.0" encoding="utf-8"?>
-<w:endnotes xmlns:wpc="http://schemas.microsoft.com/office/word/2010/wordprocessingCanvas" xmlns:mo="http://schemas.microsoft.com/office/mac/office/2008/main" xmlns:mc="http://schemas.openxmlformats.org/markup-compatibility/2006" xmlns:mv="urn:schemas-microsoft-com:mac:vml" xmlns:o="urn:schemas-microsoft-com:office:office" xmlns:r="http://schemas.openxmlformats.org/officeDocument/2006/relationships" xmlns:m="http://schemas.openxmlformats.org/officeDocument/2006/math" xmlns:v="urn:schemas-microsoft-com:vml" xmlns:wp14="http://schemas.microsoft.com/office/word/2010/wordprocessingDrawing" xmlns:wp="http://schemas.openxmlformats.org/drawingml/2006/wordprocessingDrawing" xmlns:w10="urn:schemas-microsoft-com:office:word" xmlns:w="http://schemas.openxmlformats.org/wordprocessingml/2006/main" xmlns:w14="http://schemas.microsoft.com/office/word/2010/wordml" xmlns:w15="http://schemas.microsoft.com/office/word/2012/wordml" xmlns:wpg="http://schemas.microsoft.com/office/word/2010/wordprocessingGroup" xmlns:wpi="http://schemas.microsoft.com/office/word/2010/wordprocessingInk" xmlns:wne="http://schemas.microsoft.com/office/word/2006/wordml" xmlns:wps="http://schemas.microsoft.com/office/word/2010/wordprocessingShape" mc:Ignorable="w14 w15 wp14">
+<w:endnotes xmlns:wpc="http://schemas.microsoft.com/office/word/2010/wordprocessingCanvas" xmlns:cx="http://schemas.microsoft.com/office/drawing/2014/chartex" xmlns:mc="http://schemas.openxmlformats.org/markup-compatibility/2006" xmlns:o="urn:schemas-microsoft-com:office:office" xmlns:r="http://schemas.openxmlformats.org/officeDocument/2006/relationships" xmlns:m="http://schemas.openxmlformats.org/officeDocument/2006/math" xmlns:v="urn:schemas-microsoft-com:vml" xmlns:wp14="http://schemas.microsoft.com/office/word/2010/wordprocessingDrawing" xmlns:wp="http://schemas.openxmlformats.org/drawingml/2006/wordprocessingDrawing" xmlns:w10="urn:schemas-microsoft-com:office:word" xmlns:w="http://schemas.openxmlformats.org/wordprocessingml/2006/main" xmlns:w14="http://schemas.microsoft.com/office/word/2010/wordml" xmlns:w15="http://schemas.microsoft.com/office/word/2012/wordml" xmlns:w16se="http://schemas.microsoft.com/office/word/2015/wordml/symex" xmlns:wpg="http://schemas.microsoft.com/office/word/2010/wordprocessingGroup" xmlns:wpi="http://schemas.microsoft.com/office/word/2010/wordprocessingInk" xmlns:wne="http://schemas.microsoft.com/office/word/2006/wordml" xmlns:wps="http://schemas.microsoft.com/office/word/2010/wordprocessingShape" mc:Ignorable="w14 w15 w16se wp14">
   <w:endnote w:type="separator" w:id="-1">
     <w:p>
       <w:pPr>
@@ -10957,7 +10972,7 @@
 </file>
 
 <file path=word/footer1.xml><?xml version="1.0" encoding="utf-8"?>
-<w:ftr xmlns:wpc="http://schemas.microsoft.com/office/word/2010/wordprocessingCanvas" xmlns:mo="http://schemas.microsoft.com/office/mac/office/2008/main" xmlns:mc="http://schemas.openxmlformats.org/markup-compatibility/2006" xmlns:mv="urn:schemas-microsoft-com:mac:vml" xmlns:o="urn:schemas-microsoft-com:office:office" xmlns:r="http://schemas.openxmlformats.org/officeDocument/2006/relationships" xmlns:m="http://schemas.openxmlformats.org/officeDocument/2006/math" xmlns:v="urn:schemas-microsoft-com:vml" xmlns:wp14="http://schemas.microsoft.com/office/word/2010/wordprocessingDrawing" xmlns:wp="http://schemas.openxmlformats.org/drawingml/2006/wordprocessingDrawing" xmlns:w10="urn:schemas-microsoft-com:office:word" xmlns:w="http://schemas.openxmlformats.org/wordprocessingml/2006/main" xmlns:w14="http://schemas.microsoft.com/office/word/2010/wordml" xmlns:w15="http://schemas.microsoft.com/office/word/2012/wordml" xmlns:wpg="http://schemas.microsoft.com/office/word/2010/wordprocessingGroup" xmlns:wpi="http://schemas.microsoft.com/office/word/2010/wordprocessingInk" xmlns:wne="http://schemas.microsoft.com/office/word/2006/wordml" xmlns:wps="http://schemas.microsoft.com/office/word/2010/wordprocessingShape" mc:Ignorable="w14 w15 wp14">
+<w:ftr xmlns:wpc="http://schemas.microsoft.com/office/word/2010/wordprocessingCanvas" xmlns:cx="http://schemas.microsoft.com/office/drawing/2014/chartex" xmlns:mc="http://schemas.openxmlformats.org/markup-compatibility/2006" xmlns:o="urn:schemas-microsoft-com:office:office" xmlns:r="http://schemas.openxmlformats.org/officeDocument/2006/relationships" xmlns:m="http://schemas.openxmlformats.org/officeDocument/2006/math" xmlns:v="urn:schemas-microsoft-com:vml" xmlns:wp14="http://schemas.microsoft.com/office/word/2010/wordprocessingDrawing" xmlns:wp="http://schemas.openxmlformats.org/drawingml/2006/wordprocessingDrawing" xmlns:w10="urn:schemas-microsoft-com:office:word" xmlns:w="http://schemas.openxmlformats.org/wordprocessingml/2006/main" xmlns:w14="http://schemas.microsoft.com/office/word/2010/wordml" xmlns:w15="http://schemas.microsoft.com/office/word/2012/wordml" xmlns:w16se="http://schemas.microsoft.com/office/word/2015/wordml/symex" xmlns:wpg="http://schemas.microsoft.com/office/word/2010/wordprocessingGroup" xmlns:wpi="http://schemas.microsoft.com/office/word/2010/wordprocessingInk" xmlns:wne="http://schemas.microsoft.com/office/word/2006/wordml" xmlns:wps="http://schemas.microsoft.com/office/word/2010/wordprocessingShape" mc:Ignorable="w14 w15 w16se wp14">
   <w:tbl>
     <w:tblPr>
       <w:tblW w:w="0" w:type="auto"/>
@@ -11077,7 +11092,7 @@
               <w:rStyle w:val="Nmerodepgina"/>
               <w:noProof/>
             </w:rPr>
-            <w:t>4</w:t>
+            <w:t>10</w:t>
           </w:r>
           <w:r>
             <w:rPr>
@@ -11098,7 +11113,7 @@
 </file>
 
 <file path=word/footnotes.xml><?xml version="1.0" encoding="utf-8"?>
-<w:footnotes xmlns:wpc="http://schemas.microsoft.com/office/word/2010/wordprocessingCanvas" xmlns:mo="http://schemas.microsoft.com/office/mac/office/2008/main" xmlns:mc="http://schemas.openxmlformats.org/markup-compatibility/2006" xmlns:mv="urn:schemas-microsoft-com:mac:vml" xmlns:o="urn:schemas-microsoft-com:office:office" xmlns:r="http://schemas.openxmlformats.org/officeDocument/2006/relationships" xmlns:m="http://schemas.openxmlformats.org/officeDocument/2006/math" xmlns:v="urn:schemas-microsoft-com:vml" xmlns:wp14="http://schemas.microsoft.com/office/word/2010/wordprocessingDrawing" xmlns:wp="http://schemas.openxmlformats.org/drawingml/2006/wordprocessingDrawing" xmlns:w10="urn:schemas-microsoft-com:office:word" xmlns:w="http://schemas.openxmlformats.org/wordprocessingml/2006/main" xmlns:w14="http://schemas.microsoft.com/office/word/2010/wordml" xmlns:w15="http://schemas.microsoft.com/office/word/2012/wordml" xmlns:wpg="http://schemas.microsoft.com/office/word/2010/wordprocessingGroup" xmlns:wpi="http://schemas.microsoft.com/office/word/2010/wordprocessingInk" xmlns:wne="http://schemas.microsoft.com/office/word/2006/wordml" xmlns:wps="http://schemas.microsoft.com/office/word/2010/wordprocessingShape" mc:Ignorable="w14 w15 wp14">
+<w:footnotes xmlns:wpc="http://schemas.microsoft.com/office/word/2010/wordprocessingCanvas" xmlns:cx="http://schemas.microsoft.com/office/drawing/2014/chartex" xmlns:mc="http://schemas.openxmlformats.org/markup-compatibility/2006" xmlns:o="urn:schemas-microsoft-com:office:office" xmlns:r="http://schemas.openxmlformats.org/officeDocument/2006/relationships" xmlns:m="http://schemas.openxmlformats.org/officeDocument/2006/math" xmlns:v="urn:schemas-microsoft-com:vml" xmlns:wp14="http://schemas.microsoft.com/office/word/2010/wordprocessingDrawing" xmlns:wp="http://schemas.openxmlformats.org/drawingml/2006/wordprocessingDrawing" xmlns:w10="urn:schemas-microsoft-com:office:word" xmlns:w="http://schemas.openxmlformats.org/wordprocessingml/2006/main" xmlns:w14="http://schemas.microsoft.com/office/word/2010/wordml" xmlns:w15="http://schemas.microsoft.com/office/word/2012/wordml" xmlns:w16se="http://schemas.microsoft.com/office/word/2015/wordml/symex" xmlns:wpg="http://schemas.microsoft.com/office/word/2010/wordprocessingGroup" xmlns:wpi="http://schemas.microsoft.com/office/word/2010/wordprocessingInk" xmlns:wne="http://schemas.microsoft.com/office/word/2006/wordml" xmlns:wps="http://schemas.microsoft.com/office/word/2010/wordprocessingShape" mc:Ignorable="w14 w15 w16se wp14">
   <w:footnote w:type="separator" w:id="-1">
     <w:p>
       <w:pPr>
@@ -11123,7 +11138,7 @@
 </file>
 
 <file path=word/header1.xml><?xml version="1.0" encoding="utf-8"?>
-<w:hdr xmlns:wpc="http://schemas.microsoft.com/office/word/2010/wordprocessingCanvas" xmlns:mo="http://schemas.microsoft.com/office/mac/office/2008/main" xmlns:mc="http://schemas.openxmlformats.org/markup-compatibility/2006" xmlns:mv="urn:schemas-microsoft-com:mac:vml" xmlns:o="urn:schemas-microsoft-com:office:office" xmlns:r="http://schemas.openxmlformats.org/officeDocument/2006/relationships" xmlns:m="http://schemas.openxmlformats.org/officeDocument/2006/math" xmlns:v="urn:schemas-microsoft-com:vml" xmlns:wp14="http://schemas.microsoft.com/office/word/2010/wordprocessingDrawing" xmlns:wp="http://schemas.openxmlformats.org/drawingml/2006/wordprocessingDrawing" xmlns:w10="urn:schemas-microsoft-com:office:word" xmlns:w="http://schemas.openxmlformats.org/wordprocessingml/2006/main" xmlns:w14="http://schemas.microsoft.com/office/word/2010/wordml" xmlns:w15="http://schemas.microsoft.com/office/word/2012/wordml" xmlns:wpg="http://schemas.microsoft.com/office/word/2010/wordprocessingGroup" xmlns:wpi="http://schemas.microsoft.com/office/word/2010/wordprocessingInk" xmlns:wne="http://schemas.microsoft.com/office/word/2006/wordml" xmlns:wps="http://schemas.microsoft.com/office/word/2010/wordprocessingShape" mc:Ignorable="w14 w15 wp14">
+<w:hdr xmlns:wpc="http://schemas.microsoft.com/office/word/2010/wordprocessingCanvas" xmlns:cx="http://schemas.microsoft.com/office/drawing/2014/chartex" xmlns:mc="http://schemas.openxmlformats.org/markup-compatibility/2006" xmlns:o="urn:schemas-microsoft-com:office:office" xmlns:r="http://schemas.openxmlformats.org/officeDocument/2006/relationships" xmlns:m="http://schemas.openxmlformats.org/officeDocument/2006/math" xmlns:v="urn:schemas-microsoft-com:vml" xmlns:wp14="http://schemas.microsoft.com/office/word/2010/wordprocessingDrawing" xmlns:wp="http://schemas.openxmlformats.org/drawingml/2006/wordprocessingDrawing" xmlns:w10="urn:schemas-microsoft-com:office:word" xmlns:w="http://schemas.openxmlformats.org/wordprocessingml/2006/main" xmlns:w14="http://schemas.microsoft.com/office/word/2010/wordml" xmlns:w15="http://schemas.microsoft.com/office/word/2012/wordml" xmlns:w16se="http://schemas.microsoft.com/office/word/2015/wordml/symex" xmlns:wpg="http://schemas.microsoft.com/office/word/2010/wordprocessingGroup" xmlns:wpi="http://schemas.microsoft.com/office/word/2010/wordprocessingInk" xmlns:wne="http://schemas.microsoft.com/office/word/2006/wordml" xmlns:wps="http://schemas.microsoft.com/office/word/2010/wordprocessingShape" mc:Ignorable="w14 w15 w16se wp14">
   <w:p>
     <w:pPr>
       <w:rPr>
@@ -11182,7 +11197,7 @@
 </file>
 
 <file path=word/header2.xml><?xml version="1.0" encoding="utf-8"?>
-<w:hdr xmlns:wpc="http://schemas.microsoft.com/office/word/2010/wordprocessingCanvas" xmlns:mo="http://schemas.microsoft.com/office/mac/office/2008/main" xmlns:mc="http://schemas.openxmlformats.org/markup-compatibility/2006" xmlns:mv="urn:schemas-microsoft-com:mac:vml" xmlns:o="urn:schemas-microsoft-com:office:office" xmlns:r="http://schemas.openxmlformats.org/officeDocument/2006/relationships" xmlns:m="http://schemas.openxmlformats.org/officeDocument/2006/math" xmlns:v="urn:schemas-microsoft-com:vml" xmlns:wp14="http://schemas.microsoft.com/office/word/2010/wordprocessingDrawing" xmlns:wp="http://schemas.openxmlformats.org/drawingml/2006/wordprocessingDrawing" xmlns:w10="urn:schemas-microsoft-com:office:word" xmlns:w="http://schemas.openxmlformats.org/wordprocessingml/2006/main" xmlns:w14="http://schemas.microsoft.com/office/word/2010/wordml" xmlns:w15="http://schemas.microsoft.com/office/word/2012/wordml" xmlns:wpg="http://schemas.microsoft.com/office/word/2010/wordprocessingGroup" xmlns:wpi="http://schemas.microsoft.com/office/word/2010/wordprocessingInk" xmlns:wne="http://schemas.microsoft.com/office/word/2006/wordml" xmlns:wps="http://schemas.microsoft.com/office/word/2010/wordprocessingShape" mc:Ignorable="w14 w15 wp14">
+<w:hdr xmlns:wpc="http://schemas.microsoft.com/office/word/2010/wordprocessingCanvas" xmlns:cx="http://schemas.microsoft.com/office/drawing/2014/chartex" xmlns:mc="http://schemas.openxmlformats.org/markup-compatibility/2006" xmlns:o="urn:schemas-microsoft-com:office:office" xmlns:r="http://schemas.openxmlformats.org/officeDocument/2006/relationships" xmlns:m="http://schemas.openxmlformats.org/officeDocument/2006/math" xmlns:v="urn:schemas-microsoft-com:vml" xmlns:wp14="http://schemas.microsoft.com/office/word/2010/wordprocessingDrawing" xmlns:wp="http://schemas.openxmlformats.org/drawingml/2006/wordprocessingDrawing" xmlns:w10="urn:schemas-microsoft-com:office:word" xmlns:w="http://schemas.openxmlformats.org/wordprocessingml/2006/main" xmlns:w14="http://schemas.microsoft.com/office/word/2010/wordml" xmlns:w15="http://schemas.microsoft.com/office/word/2012/wordml" xmlns:w16se="http://schemas.microsoft.com/office/word/2015/wordml/symex" xmlns:wpg="http://schemas.microsoft.com/office/word/2010/wordprocessingGroup" xmlns:wpi="http://schemas.microsoft.com/office/word/2010/wordprocessingInk" xmlns:wne="http://schemas.microsoft.com/office/word/2006/wordml" xmlns:wps="http://schemas.microsoft.com/office/word/2010/wordprocessingShape" mc:Ignorable="w14 w15 w16se wp14">
   <w:tbl>
     <w:tblPr>
       <w:tblW w:w="0" w:type="auto"/>
@@ -11239,11 +11254,21 @@
           <w:tcW w:w="6379" w:type="dxa"/>
         </w:tcPr>
         <w:p>
-          <w:fldSimple w:instr=" TITLE  \* MERGEFORMAT ">
-            <w:r>
-              <w:t>Vision</w:t>
-            </w:r>
-          </w:fldSimple>
+          <w:r>
+            <w:fldChar w:fldCharType="begin"/>
+          </w:r>
+          <w:r>
+            <w:instrText xml:space="preserve"> TITLE  \* MERGEFORMAT </w:instrText>
+          </w:r>
+          <w:r>
+            <w:fldChar w:fldCharType="separate"/>
+          </w:r>
+          <w:r>
+            <w:t>Vision</w:t>
+          </w:r>
+          <w:r>
+            <w:fldChar w:fldCharType="end"/>
+          </w:r>
         </w:p>
       </w:tc>
       <w:tc>
@@ -11280,8 +11305,8 @@
 </file>
 
 <file path=word/numbering.xml><?xml version="1.0" encoding="utf-8"?>
-<w:numbering xmlns:wpc="http://schemas.microsoft.com/office/word/2010/wordprocessingCanvas" xmlns:mo="http://schemas.microsoft.com/office/mac/office/2008/main" xmlns:mc="http://schemas.openxmlformats.org/markup-compatibility/2006" xmlns:mv="urn:schemas-microsoft-com:mac:vml" xmlns:o="urn:schemas-microsoft-com:office:office" xmlns:r="http://schemas.openxmlformats.org/officeDocument/2006/relationships" xmlns:m="http://schemas.openxmlformats.org/officeDocument/2006/math" xmlns:v="urn:schemas-microsoft-com:vml" xmlns:wp14="http://schemas.microsoft.com/office/word/2010/wordprocessingDrawing" xmlns:wp="http://schemas.openxmlformats.org/drawingml/2006/wordprocessingDrawing" xmlns:w10="urn:schemas-microsoft-com:office:word" xmlns:w="http://schemas.openxmlformats.org/wordprocessingml/2006/main" xmlns:w14="http://schemas.microsoft.com/office/word/2010/wordml" xmlns:w15="http://schemas.microsoft.com/office/word/2012/wordml" xmlns:wpg="http://schemas.microsoft.com/office/word/2010/wordprocessingGroup" xmlns:wpi="http://schemas.microsoft.com/office/word/2010/wordprocessingInk" xmlns:wne="http://schemas.microsoft.com/office/word/2006/wordml" xmlns:wps="http://schemas.microsoft.com/office/word/2010/wordprocessingShape" mc:Ignorable="w14 w15 wp14">
-  <w:abstractNum w:abstractNumId="0">
+<w:numbering xmlns:wpc="http://schemas.microsoft.com/office/word/2010/wordprocessingCanvas" xmlns:cx="http://schemas.microsoft.com/office/drawing/2014/chartex" xmlns:mc="http://schemas.openxmlformats.org/markup-compatibility/2006" xmlns:o="urn:schemas-microsoft-com:office:office" xmlns:r="http://schemas.openxmlformats.org/officeDocument/2006/relationships" xmlns:m="http://schemas.openxmlformats.org/officeDocument/2006/math" xmlns:v="urn:schemas-microsoft-com:vml" xmlns:wp14="http://schemas.microsoft.com/office/word/2010/wordprocessingDrawing" xmlns:wp="http://schemas.openxmlformats.org/drawingml/2006/wordprocessingDrawing" xmlns:w10="urn:schemas-microsoft-com:office:word" xmlns:w="http://schemas.openxmlformats.org/wordprocessingml/2006/main" xmlns:w14="http://schemas.microsoft.com/office/word/2010/wordml" xmlns:w15="http://schemas.microsoft.com/office/word/2012/wordml" xmlns:w16se="http://schemas.microsoft.com/office/word/2015/wordml/symex" xmlns:wpg="http://schemas.microsoft.com/office/word/2010/wordprocessingGroup" xmlns:wpi="http://schemas.microsoft.com/office/word/2010/wordprocessingInk" xmlns:wne="http://schemas.microsoft.com/office/word/2006/wordml" xmlns:wps="http://schemas.microsoft.com/office/word/2010/wordprocessingShape" mc:Ignorable="w14 w15 w16se wp14">
+  <w:abstractNum w:abstractNumId="0" w15:restartNumberingAfterBreak="0">
     <w:nsid w:val="FFFFFFFB"/>
     <w:multiLevelType w:val="multilevel"/>
     <w:tmpl w:val="FFFFFFFF"/>
@@ -11358,7 +11383,7 @@
       <w:lvlJc w:val="left"/>
     </w:lvl>
   </w:abstractNum>
-  <w:abstractNum w:abstractNumId="1">
+  <w:abstractNum w:abstractNumId="1" w15:restartNumberingAfterBreak="0">
     <w:nsid w:val="FFFFFFFE"/>
     <w:multiLevelType w:val="singleLevel"/>
     <w:tmpl w:val="FFFFFFFF"/>
@@ -11368,7 +11393,7 @@
       <w:lvlJc w:val="left"/>
     </w:lvl>
   </w:abstractNum>
-  <w:abstractNum w:abstractNumId="2">
+  <w:abstractNum w:abstractNumId="2" w15:restartNumberingAfterBreak="0">
     <w:nsid w:val="00224753"/>
     <w:multiLevelType w:val="singleLevel"/>
     <w:tmpl w:val="04090001"/>
@@ -11388,7 +11413,7 @@
       </w:rPr>
     </w:lvl>
   </w:abstractNum>
-  <w:abstractNum w:abstractNumId="3">
+  <w:abstractNum w:abstractNumId="3" w15:restartNumberingAfterBreak="0">
     <w:nsid w:val="0381113C"/>
     <w:multiLevelType w:val="singleLevel"/>
     <w:tmpl w:val="04090001"/>
@@ -11408,7 +11433,7 @@
       </w:rPr>
     </w:lvl>
   </w:abstractNum>
-  <w:abstractNum w:abstractNumId="4">
+  <w:abstractNum w:abstractNumId="4" w15:restartNumberingAfterBreak="0">
     <w:nsid w:val="03D82348"/>
     <w:multiLevelType w:val="hybridMultilevel"/>
     <w:tmpl w:val="4DEE2136"/>
@@ -11520,7 +11545,7 @@
       </w:rPr>
     </w:lvl>
   </w:abstractNum>
-  <w:abstractNum w:abstractNumId="5">
+  <w:abstractNum w:abstractNumId="5" w15:restartNumberingAfterBreak="0">
     <w:nsid w:val="0A117094"/>
     <w:multiLevelType w:val="singleLevel"/>
     <w:tmpl w:val="04090001"/>
@@ -11540,7 +11565,7 @@
       </w:rPr>
     </w:lvl>
   </w:abstractNum>
-  <w:abstractNum w:abstractNumId="6">
+  <w:abstractNum w:abstractNumId="6" w15:restartNumberingAfterBreak="0">
     <w:nsid w:val="17CB6DC4"/>
     <w:multiLevelType w:val="singleLevel"/>
     <w:tmpl w:val="04090001"/>
@@ -11560,7 +11585,7 @@
       </w:rPr>
     </w:lvl>
   </w:abstractNum>
-  <w:abstractNum w:abstractNumId="7">
+  <w:abstractNum w:abstractNumId="7" w15:restartNumberingAfterBreak="0">
     <w:nsid w:val="1AFB4D64"/>
     <w:multiLevelType w:val="multilevel"/>
     <w:tmpl w:val="8006F37E"/>
@@ -11674,7 +11699,7 @@
       </w:pPr>
     </w:lvl>
   </w:abstractNum>
-  <w:abstractNum w:abstractNumId="8">
+  <w:abstractNum w:abstractNumId="8" w15:restartNumberingAfterBreak="0">
     <w:nsid w:val="22443AC4"/>
     <w:multiLevelType w:val="singleLevel"/>
     <w:tmpl w:val="04090001"/>
@@ -11694,7 +11719,7 @@
       </w:rPr>
     </w:lvl>
   </w:abstractNum>
-  <w:abstractNum w:abstractNumId="9">
+  <w:abstractNum w:abstractNumId="9" w15:restartNumberingAfterBreak="0">
     <w:nsid w:val="2367674E"/>
     <w:multiLevelType w:val="singleLevel"/>
     <w:tmpl w:val="04090001"/>
@@ -11714,7 +11739,7 @@
       </w:rPr>
     </w:lvl>
   </w:abstractNum>
-  <w:abstractNum w:abstractNumId="10">
+  <w:abstractNum w:abstractNumId="10" w15:restartNumberingAfterBreak="0">
     <w:nsid w:val="25B671FF"/>
     <w:multiLevelType w:val="singleLevel"/>
     <w:tmpl w:val="04090001"/>
@@ -11734,7 +11759,7 @@
       </w:rPr>
     </w:lvl>
   </w:abstractNum>
-  <w:abstractNum w:abstractNumId="11">
+  <w:abstractNum w:abstractNumId="11" w15:restartNumberingAfterBreak="0">
     <w:nsid w:val="27DF5824"/>
     <w:multiLevelType w:val="singleLevel"/>
     <w:tmpl w:val="04090001"/>
@@ -11754,7 +11779,7 @@
       </w:rPr>
     </w:lvl>
   </w:abstractNum>
-  <w:abstractNum w:abstractNumId="12">
+  <w:abstractNum w:abstractNumId="12" w15:restartNumberingAfterBreak="0">
     <w:nsid w:val="2D4B634E"/>
     <w:multiLevelType w:val="singleLevel"/>
     <w:tmpl w:val="04090001"/>
@@ -11774,7 +11799,7 @@
       </w:rPr>
     </w:lvl>
   </w:abstractNum>
-  <w:abstractNum w:abstractNumId="13">
+  <w:abstractNum w:abstractNumId="13" w15:restartNumberingAfterBreak="0">
     <w:nsid w:val="31DD2C45"/>
     <w:multiLevelType w:val="singleLevel"/>
     <w:tmpl w:val="04090001"/>
@@ -11794,7 +11819,7 @@
       </w:rPr>
     </w:lvl>
   </w:abstractNum>
-  <w:abstractNum w:abstractNumId="14">
+  <w:abstractNum w:abstractNumId="14" w15:restartNumberingAfterBreak="0">
     <w:nsid w:val="32982B51"/>
     <w:multiLevelType w:val="singleLevel"/>
     <w:tmpl w:val="04090001"/>
@@ -11814,7 +11839,7 @@
       </w:rPr>
     </w:lvl>
   </w:abstractNum>
-  <w:abstractNum w:abstractNumId="15">
+  <w:abstractNum w:abstractNumId="15" w15:restartNumberingAfterBreak="0">
     <w:nsid w:val="3375481C"/>
     <w:multiLevelType w:val="singleLevel"/>
     <w:tmpl w:val="E6747DA6"/>
@@ -11834,7 +11859,7 @@
       </w:rPr>
     </w:lvl>
   </w:abstractNum>
-  <w:abstractNum w:abstractNumId="16">
+  <w:abstractNum w:abstractNumId="16" w15:restartNumberingAfterBreak="0">
     <w:nsid w:val="369D5471"/>
     <w:multiLevelType w:val="singleLevel"/>
     <w:tmpl w:val="04090001"/>
@@ -11854,7 +11879,7 @@
       </w:rPr>
     </w:lvl>
   </w:abstractNum>
-  <w:abstractNum w:abstractNumId="17">
+  <w:abstractNum w:abstractNumId="17" w15:restartNumberingAfterBreak="0">
     <w:nsid w:val="398C0069"/>
     <w:multiLevelType w:val="hybridMultilevel"/>
     <w:tmpl w:val="28E8AA08"/>
@@ -11993,7 +12018,7 @@
       </w:rPr>
     </w:lvl>
   </w:abstractNum>
-  <w:abstractNum w:abstractNumId="18">
+  <w:abstractNum w:abstractNumId="18" w15:restartNumberingAfterBreak="0">
     <w:nsid w:val="42B97F7B"/>
     <w:multiLevelType w:val="singleLevel"/>
     <w:tmpl w:val="04090001"/>
@@ -12013,7 +12038,7 @@
       </w:rPr>
     </w:lvl>
   </w:abstractNum>
-  <w:abstractNum w:abstractNumId="19">
+  <w:abstractNum w:abstractNumId="19" w15:restartNumberingAfterBreak="0">
     <w:nsid w:val="49E170D0"/>
     <w:multiLevelType w:val="singleLevel"/>
     <w:tmpl w:val="04090001"/>
@@ -12033,7 +12058,7 @@
       </w:rPr>
     </w:lvl>
   </w:abstractNum>
-  <w:abstractNum w:abstractNumId="20">
+  <w:abstractNum w:abstractNumId="20" w15:restartNumberingAfterBreak="0">
     <w:nsid w:val="4F64732B"/>
     <w:multiLevelType w:val="singleLevel"/>
     <w:tmpl w:val="04090001"/>
@@ -12053,7 +12078,7 @@
       </w:rPr>
     </w:lvl>
   </w:abstractNum>
-  <w:abstractNum w:abstractNumId="21">
+  <w:abstractNum w:abstractNumId="21" w15:restartNumberingAfterBreak="0">
     <w:nsid w:val="52DF734E"/>
     <w:multiLevelType w:val="singleLevel"/>
     <w:tmpl w:val="04090001"/>
@@ -12073,7 +12098,7 @@
       </w:rPr>
     </w:lvl>
   </w:abstractNum>
-  <w:abstractNum w:abstractNumId="22">
+  <w:abstractNum w:abstractNumId="22" w15:restartNumberingAfterBreak="0">
     <w:nsid w:val="54DF3245"/>
     <w:multiLevelType w:val="hybridMultilevel"/>
     <w:tmpl w:val="5AA4A56A"/>
@@ -12186,7 +12211,7 @@
       </w:rPr>
     </w:lvl>
   </w:abstractNum>
-  <w:abstractNum w:abstractNumId="23">
+  <w:abstractNum w:abstractNumId="23" w15:restartNumberingAfterBreak="0">
     <w:nsid w:val="59F314B7"/>
     <w:multiLevelType w:val="singleLevel"/>
     <w:tmpl w:val="04090001"/>
@@ -12206,7 +12231,7 @@
       </w:rPr>
     </w:lvl>
   </w:abstractNum>
-  <w:abstractNum w:abstractNumId="24">
+  <w:abstractNum w:abstractNumId="24" w15:restartNumberingAfterBreak="0">
     <w:nsid w:val="647235F1"/>
     <w:multiLevelType w:val="singleLevel"/>
     <w:tmpl w:val="04090001"/>
@@ -12226,7 +12251,7 @@
       </w:rPr>
     </w:lvl>
   </w:abstractNum>
-  <w:abstractNum w:abstractNumId="25">
+  <w:abstractNum w:abstractNumId="25" w15:restartNumberingAfterBreak="0">
     <w:nsid w:val="6D2F7D46"/>
     <w:multiLevelType w:val="singleLevel"/>
     <w:tmpl w:val="04090001"/>
@@ -12246,7 +12271,7 @@
       </w:rPr>
     </w:lvl>
   </w:abstractNum>
-  <w:abstractNum w:abstractNumId="26">
+  <w:abstractNum w:abstractNumId="26" w15:restartNumberingAfterBreak="0">
     <w:nsid w:val="71F21F2A"/>
     <w:multiLevelType w:val="singleLevel"/>
     <w:tmpl w:val="04090001"/>
@@ -12266,7 +12291,7 @@
       </w:rPr>
     </w:lvl>
   </w:abstractNum>
-  <w:abstractNum w:abstractNumId="27">
+  <w:abstractNum w:abstractNumId="27" w15:restartNumberingAfterBreak="0">
     <w:nsid w:val="727672A9"/>
     <w:multiLevelType w:val="hybridMultilevel"/>
     <w:tmpl w:val="007E5234"/>
@@ -12379,7 +12404,7 @@
       </w:rPr>
     </w:lvl>
   </w:abstractNum>
-  <w:abstractNum w:abstractNumId="28">
+  <w:abstractNum w:abstractNumId="28" w15:restartNumberingAfterBreak="0">
     <w:nsid w:val="743601FB"/>
     <w:multiLevelType w:val="singleLevel"/>
     <w:tmpl w:val="04090001"/>
@@ -12399,7 +12424,7 @@
       </w:rPr>
     </w:lvl>
   </w:abstractNum>
-  <w:abstractNum w:abstractNumId="29">
+  <w:abstractNum w:abstractNumId="29" w15:restartNumberingAfterBreak="0">
     <w:nsid w:val="756150CA"/>
     <w:multiLevelType w:val="singleLevel"/>
     <w:tmpl w:val="04090001"/>
@@ -12419,7 +12444,7 @@
       </w:rPr>
     </w:lvl>
   </w:abstractNum>
-  <w:abstractNum w:abstractNumId="30">
+  <w:abstractNum w:abstractNumId="30" w15:restartNumberingAfterBreak="0">
     <w:nsid w:val="76F15E91"/>
     <w:multiLevelType w:val="hybridMultilevel"/>
     <w:tmpl w:val="700263E2"/>
@@ -12532,7 +12557,7 @@
       </w:rPr>
     </w:lvl>
   </w:abstractNum>
-  <w:abstractNum w:abstractNumId="31">
+  <w:abstractNum w:abstractNumId="31" w15:restartNumberingAfterBreak="0">
     <w:nsid w:val="7A8516B5"/>
     <w:multiLevelType w:val="hybridMultilevel"/>
     <w:tmpl w:val="41EA28A4"/>
@@ -12645,7 +12670,7 @@
       </w:rPr>
     </w:lvl>
   </w:abstractNum>
-  <w:abstractNum w:abstractNumId="32">
+  <w:abstractNum w:abstractNumId="32" w15:restartNumberingAfterBreak="0">
     <w:nsid w:val="7BE434D7"/>
     <w:multiLevelType w:val="singleLevel"/>
     <w:tmpl w:val="04090001"/>
@@ -12665,7 +12690,7 @@
       </w:rPr>
     </w:lvl>
   </w:abstractNum>
-  <w:abstractNum w:abstractNumId="33">
+  <w:abstractNum w:abstractNumId="33" w15:restartNumberingAfterBreak="0">
     <w:nsid w:val="7C9362FF"/>
     <w:multiLevelType w:val="hybridMultilevel"/>
     <w:tmpl w:val="23B07F92"/>
@@ -12943,7 +12968,7 @@
 </file>
 
 <file path=word/styles.xml><?xml version="1.0" encoding="utf-8"?>
-<w:styles xmlns:mc="http://schemas.openxmlformats.org/markup-compatibility/2006" xmlns:r="http://schemas.openxmlformats.org/officeDocument/2006/relationships" xmlns:w="http://schemas.openxmlformats.org/wordprocessingml/2006/main" xmlns:w14="http://schemas.microsoft.com/office/word/2010/wordml" xmlns:w15="http://schemas.microsoft.com/office/word/2012/wordml" mc:Ignorable="w14 w15">
+<w:styles xmlns:mc="http://schemas.openxmlformats.org/markup-compatibility/2006" xmlns:r="http://schemas.openxmlformats.org/officeDocument/2006/relationships" xmlns:w="http://schemas.openxmlformats.org/wordprocessingml/2006/main" xmlns:w14="http://schemas.microsoft.com/office/word/2010/wordml" xmlns:w15="http://schemas.microsoft.com/office/word/2012/wordml" xmlns:w16se="http://schemas.microsoft.com/office/word/2015/wordml/symex" mc:Ignorable="w14 w15 w16se">
   <w:docDefaults>
     <w:rPrDefault>
       <w:rPr>
@@ -12953,7 +12978,7 @@
     </w:rPrDefault>
     <w:pPrDefault/>
   </w:docDefaults>
-  <w:latentStyles w:defLockedState="0" w:defUIPriority="99" w:defSemiHidden="0" w:defUnhideWhenUsed="0" w:defQFormat="0" w:count="382">
+  <w:latentStyles w:defLockedState="0" w:defUIPriority="99" w:defSemiHidden="0" w:defUnhideWhenUsed="0" w:defQFormat="0" w:count="371">
     <w:lsdException w:name="Normal" w:uiPriority="0" w:qFormat="1"/>
     <w:lsdException w:name="heading 1" w:uiPriority="9" w:qFormat="1"/>
     <w:lsdException w:name="heading 2" w:uiPriority="9" w:qFormat="1"/>
@@ -13059,6 +13084,7 @@
     <w:lsdException w:name="HTML Sample" w:semiHidden="1" w:unhideWhenUsed="1"/>
     <w:lsdException w:name="HTML Typewriter" w:semiHidden="1" w:unhideWhenUsed="1"/>
     <w:lsdException w:name="HTML Variable" w:semiHidden="1" w:unhideWhenUsed="1"/>
+    <w:lsdException w:name="Normal Table" w:semiHidden="1" w:unhideWhenUsed="1"/>
     <w:lsdException w:name="annotation subject" w:semiHidden="1" w:unhideWhenUsed="1"/>
     <w:lsdException w:name="No List" w:semiHidden="1" w:unhideWhenUsed="1"/>
     <w:lsdException w:name="Outline List 1" w:semiHidden="1" w:unhideWhenUsed="1"/>
@@ -13104,9 +13130,11 @@
     <w:lsdException w:name="Table Subtle 1" w:semiHidden="1" w:unhideWhenUsed="1"/>
     <w:lsdException w:name="Table Subtle 2" w:semiHidden="1" w:unhideWhenUsed="1"/>
     <w:lsdException w:name="Table Web 1" w:semiHidden="1" w:unhideWhenUsed="1"/>
+    <w:lsdException w:name="Table Web 2" w:semiHidden="1" w:unhideWhenUsed="1"/>
     <w:lsdException w:name="Table Web 3" w:semiHidden="1" w:unhideWhenUsed="1"/>
     <w:lsdException w:name="Balloon Text" w:semiHidden="1" w:unhideWhenUsed="1"/>
     <w:lsdException w:name="Table Grid" w:uiPriority="39"/>
+    <w:lsdException w:name="Table Theme" w:semiHidden="1" w:unhideWhenUsed="1"/>
     <w:lsdException w:name="Placeholder Text" w:semiHidden="1"/>
     <w:lsdException w:name="No Spacing" w:uiPriority="1" w:qFormat="1"/>
     <w:lsdException w:name="Light Shading" w:uiPriority="60"/>
@@ -13322,8 +13350,6 @@
     <w:lsdException w:name="List Table 5 Dark Accent 6" w:uiPriority="50"/>
     <w:lsdException w:name="List Table 6 Colorful Accent 6" w:uiPriority="51"/>
     <w:lsdException w:name="List Table 7 Colorful Accent 6" w:uiPriority="52"/>
-    <w:lsdException w:name="Mention" w:semiHidden="1" w:unhideWhenUsed="1"/>
-    <w:lsdException w:name="Smart Hyperlink" w:semiHidden="1" w:unhideWhenUsed="1"/>
   </w:latentStyles>
   <w:style w:type="paragraph" w:default="1" w:styleId="Normal">
     <w:name w:val="Normal"/>
@@ -13535,7 +13561,7 @@
       <w:lang w:val="en-AU"/>
     </w:rPr>
   </w:style>
-  <w:style w:type="paragraph" w:styleId="Puesto">
+  <w:style w:type="paragraph" w:styleId="Ttulo">
     <w:name w:val="Title"/>
     <w:basedOn w:val="Normal"/>
     <w:next w:val="Normal"/>
@@ -14229,7 +14255,7 @@
 </file>
 
 <file path=customXml/itemProps1.xml><?xml version="1.0" encoding="utf-8"?>
-<ds:datastoreItem xmlns:ds="http://schemas.openxmlformats.org/officeDocument/2006/customXml" ds:itemID="{6E0A2924-A6AD-F04B-8F20-74A5287F6241}">
+<ds:datastoreItem xmlns:ds="http://schemas.openxmlformats.org/officeDocument/2006/customXml" ds:itemID="{6B7C55AE-81DC-485C-8DF7-E1878E00C4EC}">
   <ds:schemaRefs>
     <ds:schemaRef ds:uri="http://schemas.openxmlformats.org/officeDocument/2006/bibliography"/>
   </ds:schemaRefs>

</xml_diff>